<commit_message>
Added problems and solutions
</commit_message>
<xml_diff>
--- a/documenten/Draft/Draft_ProgExp_BramVanVleymen_JoranClaessens_3AOND.docx
+++ b/documenten/Draft/Draft_ProgExp_BramVanVleymen_JoranClaessens_3AOND.docx
@@ -1,35 +1,40 @@
 
 <file path=word/document.xml><?xml version="1.0" encoding="utf-8"?>
-<w:document xmlns:wpc="http://schemas.microsoft.com/office/word/2010/wordprocessingCanvas" xmlns:mc="http://schemas.openxmlformats.org/markup-compatibility/2006" xmlns:o="urn:schemas-microsoft-com:office:office" xmlns:r="http://schemas.openxmlformats.org/officeDocument/2006/relationships" xmlns:m="http://schemas.openxmlformats.org/officeDocument/2006/math" xmlns:v="urn:schemas-microsoft-com:vml" xmlns:wp14="http://schemas.microsoft.com/office/word/2010/wordprocessingDrawing" xmlns:wp="http://schemas.openxmlformats.org/drawingml/2006/wordprocessingDrawing" xmlns:w10="urn:schemas-microsoft-com:office:word" xmlns:w="http://schemas.openxmlformats.org/wordprocessingml/2006/main" xmlns:w14="http://schemas.microsoft.com/office/word/2010/wordml" xmlns:w15="http://schemas.microsoft.com/office/word/2012/wordml" xmlns:wpg="http://schemas.microsoft.com/office/word/2010/wordprocessingGroup" xmlns:wpi="http://schemas.microsoft.com/office/word/2010/wordprocessingInk" xmlns:wne="http://schemas.microsoft.com/office/word/2006/wordml" xmlns:wps="http://schemas.microsoft.com/office/word/2010/wordprocessingShape" mc:Ignorable="w14 w15 wp14">
+<w:document xmlns:wpc="http://schemas.microsoft.com/office/word/2010/wordprocessingCanvas" xmlns:cx="http://schemas.microsoft.com/office/drawing/2014/chartex" xmlns:cx1="http://schemas.microsoft.com/office/drawing/2015/9/8/chartex" xmlns:cx2="http://schemas.microsoft.com/office/drawing/2015/10/21/chartex" xmlns:cx3="http://schemas.microsoft.com/office/drawing/2016/5/9/chartex" xmlns:cx4="http://schemas.microsoft.com/office/drawing/2016/5/10/chartex" xmlns:cx5="http://schemas.microsoft.com/office/drawing/2016/5/11/chartex" xmlns:mc="http://schemas.openxmlformats.org/markup-compatibility/2006" xmlns:o="urn:schemas-microsoft-com:office:office" xmlns:r="http://schemas.openxmlformats.org/officeDocument/2006/relationships" xmlns:m="http://schemas.openxmlformats.org/officeDocument/2006/math" xmlns:v="urn:schemas-microsoft-com:vml" xmlns:wp14="http://schemas.microsoft.com/office/word/2010/wordprocessingDrawing" xmlns:wp="http://schemas.openxmlformats.org/drawingml/2006/wordprocessingDrawing" xmlns:w10="urn:schemas-microsoft-com:office:word" xmlns:w="http://schemas.openxmlformats.org/wordprocessingml/2006/main" xmlns:w14="http://schemas.microsoft.com/office/word/2010/wordml" xmlns:w15="http://schemas.microsoft.com/office/word/2012/wordml" xmlns:w16se="http://schemas.microsoft.com/office/word/2015/wordml/symex" xmlns:wpg="http://schemas.microsoft.com/office/word/2010/wordprocessingGroup" xmlns:wpi="http://schemas.microsoft.com/office/word/2010/wordprocessingInk" xmlns:wne="http://schemas.microsoft.com/office/word/2006/wordml" xmlns:wps="http://schemas.microsoft.com/office/word/2010/wordprocessingShape" mc:Ignorable="w14 w15 w16se wp14">
   <w:body>
     <w:p>
       <w:pPr>
         <w:pStyle w:val="Titel"/>
-      </w:pPr>
-      <w:r>
+        <w:rPr>
+          <w:lang w:val="en-US"/>
+        </w:rPr>
+      </w:pPr>
+      <w:r>
+        <w:rPr>
+          <w:lang w:val="en-US"/>
+        </w:rPr>
         <w:t>Draft Programming Expert Project</w:t>
       </w:r>
       <w:r>
+        <w:rPr>
+          <w:lang w:val="en-US"/>
+        </w:rPr>
         <w:t xml:space="preserve"> :</w:t>
       </w:r>
     </w:p>
     <w:p>
       <w:pPr>
         <w:pStyle w:val="Titel"/>
-      </w:pPr>
-      <w:proofErr w:type="spellStart"/>
-      <w:r>
-        <w:t>Sudoku</w:t>
-      </w:r>
-      <w:proofErr w:type="spellEnd"/>
-      <w:r>
-        <w:t xml:space="preserve"> </w:t>
-      </w:r>
-      <w:proofErr w:type="spellStart"/>
-      <w:r>
-        <w:t>Solver</w:t>
-      </w:r>
-      <w:proofErr w:type="spellEnd"/>
+        <w:rPr>
+          <w:lang w:val="en-US"/>
+        </w:rPr>
+      </w:pPr>
+      <w:r>
+        <w:rPr>
+          <w:lang w:val="en-US"/>
+        </w:rPr>
+        <w:t>Sudoku Solver</w:t>
+      </w:r>
     </w:p>
     <w:p>
       <w:pPr>
@@ -413,6 +418,17 @@
     </w:p>
     <w:p/>
     <w:p>
+      <w:pPr>
+        <w:pStyle w:val="Kop2"/>
+      </w:pPr>
+      <w:proofErr w:type="spellStart"/>
+      <w:r>
+        <w:t>JConsole</w:t>
+      </w:r>
+      <w:proofErr w:type="spellEnd"/>
+    </w:p>
+    <w:p/>
+    <w:p>
       <w:r>
         <w:t xml:space="preserve">We hebben voor onze meetresultaten gebruik gemaakt van </w:t>
       </w:r>
@@ -474,6 +490,11 @@
       </w:r>
     </w:p>
     <w:p>
+      <w:pPr>
+        <w:rPr>
+          <w:rStyle w:val="Hyperlink"/>
+        </w:rPr>
+      </w:pPr>
       <w:hyperlink r:id="rId9" w:history="1">
         <w:r>
           <w:rPr>
@@ -483,10 +504,34 @@
         </w:r>
       </w:hyperlink>
     </w:p>
-    <w:p/>
-    <w:p/>
-    <w:p/>
-    <w:p/>
+    <w:p>
+      <w:pPr>
+        <w:rPr>
+          <w:rStyle w:val="Hyperlink"/>
+        </w:rPr>
+      </w:pPr>
+    </w:p>
+    <w:p>
+      <w:pPr>
+        <w:pStyle w:val="Kop2"/>
+      </w:pPr>
+      <w:proofErr w:type="spellStart"/>
+      <w:r>
+        <w:t>VisualVM</w:t>
+      </w:r>
+      <w:proofErr w:type="spellEnd"/>
+    </w:p>
+    <w:p/>
+    <w:p>
+      <w:pPr>
+        <w:pStyle w:val="Kop2"/>
+      </w:pPr>
+      <w:proofErr w:type="spellStart"/>
+      <w:r>
+        <w:t>JProfiler</w:t>
+      </w:r>
+      <w:proofErr w:type="spellEnd"/>
+    </w:p>
     <w:p/>
     <w:p/>
     <w:p/>
@@ -512,15 +557,98 @@
       </w:pPr>
       <w:r>
         <w:lastRenderedPageBreak/>
-        <w:t>Meetresultaten</w:t>
-      </w:r>
-    </w:p>
-    <w:p/>
-    <w:p>
-      <w:r>
-        <w:t>Als het programma wordt opgestart gebruikt het geleidelijk aan meer geheugen, ook al word er niks mee gedaan. Ik heb niet gevonden hoe dit komt omdat het programma eigenlijk niks doet. Maar ik vermoed dat dit de ui is.</w:t>
-      </w:r>
-    </w:p>
+        <w:t>Analyse</w:t>
+      </w:r>
+    </w:p>
+    <w:p/>
+    <w:p>
+      <w:pPr>
+        <w:pStyle w:val="Kop2"/>
+      </w:pPr>
+      <w:r>
+        <w:t xml:space="preserve">Probleem #1: </w:t>
+      </w:r>
+      <w:r>
+        <w:t>Crash programma bij foute invoer</w:t>
+      </w:r>
+    </w:p>
+    <w:p/>
+    <w:p>
+      <w:pPr>
+        <w:pStyle w:val="Kop3"/>
+      </w:pPr>
+      <w:r>
+        <w:t>Beschrijving</w:t>
+      </w:r>
+    </w:p>
+    <w:p/>
+    <w:p>
+      <w:r>
+        <w:t>Als</w:t>
+      </w:r>
+      <w:r>
+        <w:t xml:space="preserve"> het programma een </w:t>
+      </w:r>
+      <w:proofErr w:type="spellStart"/>
+      <w:r>
+        <w:t>sudoku</w:t>
+      </w:r>
+      <w:proofErr w:type="spellEnd"/>
+      <w:r>
+        <w:t xml:space="preserve"> krijgt gegeven die onmogelijk op te lossen is</w:t>
+      </w:r>
+      <w:r>
+        <w:t>,</w:t>
+      </w:r>
+      <w:r>
+        <w:t xml:space="preserve"> blijft het </w:t>
+      </w:r>
+      <w:r>
+        <w:t>vaststeken</w:t>
+      </w:r>
+      <w:r>
+        <w:t xml:space="preserve"> voor 3-5</w:t>
+      </w:r>
+      <w:r>
+        <w:t xml:space="preserve"> </w:t>
+      </w:r>
+      <w:r>
+        <w:t>minuten omdat het</w:t>
+      </w:r>
+      <w:r>
+        <w:t xml:space="preserve"> programma het toch probeert</w:t>
+      </w:r>
+      <w:r>
+        <w:t xml:space="preserve"> op</w:t>
+      </w:r>
+      <w:r>
+        <w:t xml:space="preserve"> </w:t>
+      </w:r>
+      <w:r>
+        <w:t>te</w:t>
+      </w:r>
+      <w:r>
+        <w:t xml:space="preserve"> </w:t>
+      </w:r>
+      <w:r>
+        <w:t>lossen.</w:t>
+      </w:r>
+      <w:r>
+        <w:br/>
+      </w:r>
+      <w:r>
+        <w:t>Hiervoor zou een controle geschreven kunnen worden zodat dit niet gebeurt maar rechtstreeks een error word gegeven.</w:t>
+      </w:r>
+    </w:p>
+    <w:p>
+      <w:pPr>
+        <w:pStyle w:val="Kop3"/>
+      </w:pPr>
+      <w:r>
+        <w:t>Oplossing</w:t>
+      </w:r>
+    </w:p>
+    <w:p/>
     <w:p>
       <w:r>
         <w:rPr>
@@ -528,10 +656,10 @@
           <w:lang w:eastAsia="nl-BE"/>
         </w:rPr>
         <w:drawing>
-          <wp:inline distT="0" distB="0" distL="0" distR="0" wp14:anchorId="542C75A2" wp14:editId="48A99D45">
-            <wp:extent cx="5943600" cy="2495550"/>
+          <wp:inline distT="0" distB="0" distL="0" distR="0" wp14:anchorId="5878432A" wp14:editId="18B597C0">
+            <wp:extent cx="5638800" cy="5756276"/>
             <wp:effectExtent l="0" t="0" r="0" b="0"/>
-            <wp:docPr id="2138855241" name="picture"/>
+            <wp:docPr id="1515796437" name="picture"/>
             <wp:cNvGraphicFramePr>
               <a:graphicFrameLocks xmlns:a="http://schemas.openxmlformats.org/drawingml/2006/main" noChangeAspect="1"/>
             </wp:cNvGraphicFramePr>
@@ -543,7 +671,7 @@
                     <pic:cNvPicPr/>
                   </pic:nvPicPr>
                   <pic:blipFill>
-                    <a:blip r:embed="rId10" cstate="print">
+                    <a:blip r:embed="rId10">
                       <a:extLst>
                         <a:ext uri="{28A0092B-C50C-407E-A947-70E740481C1C}">
                           <a14:useLocalDpi xmlns:a14="http://schemas.microsoft.com/office/drawing/2010/main" val="0"/>
@@ -557,7 +685,7 @@
                   <pic:spPr>
                     <a:xfrm>
                       <a:off x="0" y="0"/>
-                      <a:ext cx="5943600" cy="2495550"/>
+                      <a:ext cx="5690472" cy="5809024"/>
                     </a:xfrm>
                     <a:prstGeom prst="rect">
                       <a:avLst/>
@@ -570,75 +698,7 @@
         </w:drawing>
       </w:r>
     </w:p>
-    <w:p>
-      <w:r>
-        <w:t xml:space="preserve">Als ik op de </w:t>
-      </w:r>
-      <w:proofErr w:type="spellStart"/>
-      <w:r>
-        <w:t>undo</w:t>
-      </w:r>
-      <w:proofErr w:type="spellEnd"/>
-      <w:r>
-        <w:t xml:space="preserve"> button blijf klikken schiet het geheugen omhoog maar deze wordt ook weer opgenomen over de 50mb. Bij het oplossen van de </w:t>
-      </w:r>
-      <w:proofErr w:type="spellStart"/>
-      <w:r>
-        <w:t>sudoku</w:t>
-      </w:r>
-      <w:proofErr w:type="spellEnd"/>
-      <w:r>
-        <w:t xml:space="preserve"> gebeurt hetzelfde. Als er op </w:t>
-      </w:r>
-      <w:proofErr w:type="spellStart"/>
-      <w:r>
-        <w:t>clear</w:t>
-      </w:r>
-      <w:proofErr w:type="spellEnd"/>
-      <w:r>
-        <w:t xml:space="preserve"> word gedrukt word de ui wel leeggemaakt maar de waarden worden in een andere </w:t>
-      </w:r>
-      <w:proofErr w:type="spellStart"/>
-      <w:r>
-        <w:t>variable</w:t>
-      </w:r>
-      <w:proofErr w:type="spellEnd"/>
-      <w:r>
-        <w:t xml:space="preserve"> gezet zodat de </w:t>
-      </w:r>
-      <w:proofErr w:type="spellStart"/>
-      <w:r>
-        <w:t>undo</w:t>
-      </w:r>
-      <w:proofErr w:type="spellEnd"/>
-      <w:r>
-        <w:t xml:space="preserve"> button nog steeds werkt. De </w:t>
-      </w:r>
-      <w:proofErr w:type="spellStart"/>
-      <w:r>
-        <w:t>undo</w:t>
-      </w:r>
-      <w:proofErr w:type="spellEnd"/>
-      <w:r>
-        <w:t xml:space="preserve"> button werkt ook nog wanneer de </w:t>
-      </w:r>
-      <w:proofErr w:type="spellStart"/>
-      <w:r>
-        <w:t>garbage</w:t>
-      </w:r>
-      <w:proofErr w:type="spellEnd"/>
-      <w:r>
-        <w:t xml:space="preserve"> </w:t>
-      </w:r>
-      <w:proofErr w:type="spellStart"/>
-      <w:r>
-        <w:t>collection</w:t>
-      </w:r>
-      <w:proofErr w:type="spellEnd"/>
-      <w:r>
-        <w:t xml:space="preserve"> gebeurt is.</w:t>
-      </w:r>
-    </w:p>
+    <w:p/>
     <w:p>
       <w:r>
         <w:rPr>
@@ -646,10 +706,10 @@
           <w:lang w:eastAsia="nl-BE"/>
         </w:rPr>
         <w:drawing>
-          <wp:inline distT="0" distB="0" distL="0" distR="0" wp14:anchorId="2E033C9B" wp14:editId="4D38C64C">
-            <wp:extent cx="5943600" cy="2466975"/>
+          <wp:inline distT="0" distB="0" distL="0" distR="0" wp14:anchorId="21375315" wp14:editId="627B238B">
+            <wp:extent cx="5943600" cy="1047750"/>
             <wp:effectExtent l="0" t="0" r="0" b="0"/>
-            <wp:docPr id="1393647965" name="picture"/>
+            <wp:docPr id="235108696" name="picture"/>
             <wp:cNvGraphicFramePr>
               <a:graphicFrameLocks xmlns:a="http://schemas.openxmlformats.org/drawingml/2006/main" noChangeAspect="1"/>
             </wp:cNvGraphicFramePr>
@@ -661,7 +721,7 @@
                     <pic:cNvPicPr/>
                   </pic:nvPicPr>
                   <pic:blipFill>
-                    <a:blip r:embed="rId11" cstate="print">
+                    <a:blip r:embed="rId11">
                       <a:extLst>
                         <a:ext uri="{28A0092B-C50C-407E-A947-70E740481C1C}">
                           <a14:useLocalDpi xmlns:a14="http://schemas.microsoft.com/office/drawing/2010/main" val="0"/>
@@ -675,7 +735,7 @@
                   <pic:spPr>
                     <a:xfrm>
                       <a:off x="0" y="0"/>
-                      <a:ext cx="5943600" cy="2466975"/>
+                      <a:ext cx="5943600" cy="1047750"/>
                     </a:xfrm>
                     <a:prstGeom prst="rect">
                       <a:avLst/>
@@ -690,52 +750,15 @@
     </w:p>
     <w:p>
       <w:r>
-        <w:br w:type="page"/>
-      </w:r>
-    </w:p>
-    <w:p>
-      <w:pPr>
-        <w:pStyle w:val="Kop1"/>
-      </w:pPr>
-      <w:r>
-        <w:lastRenderedPageBreak/>
-        <w:t>V</w:t>
-      </w:r>
-      <w:r>
-        <w:t>oorstellen tot verbetering</w:t>
-      </w:r>
-    </w:p>
-    <w:p/>
-    <w:p>
-      <w:r>
-        <w:t xml:space="preserve">1) Als in het programma een </w:t>
-      </w:r>
-      <w:proofErr w:type="spellStart"/>
-      <w:r>
-        <w:t>sudoku</w:t>
-      </w:r>
-      <w:proofErr w:type="spellEnd"/>
-      <w:r>
-        <w:t xml:space="preserve"> krijgt gegeven die onmogelijk op te lossen is blijft het hangen voor 3-5minuten omdat het toch </w:t>
-      </w:r>
-      <w:proofErr w:type="spellStart"/>
-      <w:r>
-        <w:t>probeerd</w:t>
-      </w:r>
-      <w:proofErr w:type="spellEnd"/>
-      <w:r>
-        <w:t xml:space="preserve"> deze optelossen.</w:t>
-      </w:r>
-      <w:r>
-        <w:br/>
-      </w:r>
-      <w:r>
-        <w:t>Hiervoor zou een controle geschreven kunnen worden zodat dit niet gebeurt maar rechtstreeks een error word gegeven.</w:t>
-      </w:r>
-    </w:p>
-    <w:p>
-      <w:r>
-        <w:t>Oplossing:</w:t>
+        <w:t xml:space="preserve">Door hier dan gebruik te maken van een simpele </w:t>
+      </w:r>
+      <w:proofErr w:type="spellStart"/>
+      <w:r>
+        <w:t>if</w:t>
+      </w:r>
+      <w:proofErr w:type="spellEnd"/>
+      <w:r>
+        <w:t xml:space="preserve"> test, zorgen we ervoor dat deze fout ten alle tijden wordt opgevangen.</w:t>
       </w:r>
     </w:p>
     <w:p>
@@ -745,10 +768,10 @@
           <w:lang w:eastAsia="nl-BE"/>
         </w:rPr>
         <w:drawing>
-          <wp:inline distT="0" distB="0" distL="0" distR="0" wp14:anchorId="161C3019" wp14:editId="526DE46E">
-            <wp:extent cx="5943600" cy="6067424"/>
+          <wp:inline distT="0" distB="0" distL="0" distR="0" wp14:anchorId="290F8050" wp14:editId="52BA375B">
+            <wp:extent cx="5772150" cy="3895725"/>
             <wp:effectExtent l="0" t="0" r="0" b="0"/>
-            <wp:docPr id="1515796437" name="picture"/>
+            <wp:docPr id="595065181" name="picture"/>
             <wp:cNvGraphicFramePr>
               <a:graphicFrameLocks xmlns:a="http://schemas.openxmlformats.org/drawingml/2006/main" noChangeAspect="1"/>
             </wp:cNvGraphicFramePr>
@@ -774,110 +797,6 @@
                   <pic:spPr>
                     <a:xfrm>
                       <a:off x="0" y="0"/>
-                      <a:ext cx="5943600" cy="6067424"/>
-                    </a:xfrm>
-                    <a:prstGeom prst="rect">
-                      <a:avLst/>
-                    </a:prstGeom>
-                  </pic:spPr>
-                </pic:pic>
-              </a:graphicData>
-            </a:graphic>
-          </wp:inline>
-        </w:drawing>
-      </w:r>
-    </w:p>
-    <w:p>
-      <w:r>
-        <w:br w:type="page"/>
-      </w:r>
-    </w:p>
-    <w:p>
-      <w:r>
-        <w:rPr>
-          <w:noProof/>
-          <w:lang w:eastAsia="nl-BE"/>
-        </w:rPr>
-        <w:lastRenderedPageBreak/>
-        <w:drawing>
-          <wp:inline distT="0" distB="0" distL="0" distR="0" wp14:anchorId="5CE13663" wp14:editId="46F0596B">
-            <wp:extent cx="5943600" cy="1047750"/>
-            <wp:effectExtent l="0" t="0" r="0" b="0"/>
-            <wp:docPr id="235108696" name="picture"/>
-            <wp:cNvGraphicFramePr>
-              <a:graphicFrameLocks xmlns:a="http://schemas.openxmlformats.org/drawingml/2006/main" noChangeAspect="1"/>
-            </wp:cNvGraphicFramePr>
-            <a:graphic xmlns:a="http://schemas.openxmlformats.org/drawingml/2006/main">
-              <a:graphicData uri="http://schemas.openxmlformats.org/drawingml/2006/picture">
-                <pic:pic xmlns:pic="http://schemas.openxmlformats.org/drawingml/2006/picture">
-                  <pic:nvPicPr>
-                    <pic:cNvPr id="0" name="picture"/>
-                    <pic:cNvPicPr/>
-                  </pic:nvPicPr>
-                  <pic:blipFill>
-                    <a:blip r:embed="rId13">
-                      <a:extLst>
-                        <a:ext uri="{28A0092B-C50C-407E-A947-70E740481C1C}">
-                          <a14:useLocalDpi xmlns:a14="http://schemas.microsoft.com/office/drawing/2010/main" val="0"/>
-                        </a:ext>
-                      </a:extLst>
-                    </a:blip>
-                    <a:stretch>
-                      <a:fillRect/>
-                    </a:stretch>
-                  </pic:blipFill>
-                  <pic:spPr>
-                    <a:xfrm>
-                      <a:off x="0" y="0"/>
-                      <a:ext cx="5943600" cy="1047750"/>
-                    </a:xfrm>
-                    <a:prstGeom prst="rect">
-                      <a:avLst/>
-                    </a:prstGeom>
-                  </pic:spPr>
-                </pic:pic>
-              </a:graphicData>
-            </a:graphic>
-          </wp:inline>
-        </w:drawing>
-      </w:r>
-    </w:p>
-    <w:p>
-      <w:r>
-        <w:rPr>
-          <w:noProof/>
-          <w:lang w:eastAsia="nl-BE"/>
-        </w:rPr>
-        <w:drawing>
-          <wp:inline distT="0" distB="0" distL="0" distR="0" wp14:anchorId="0DA33577" wp14:editId="4946D6AB">
-            <wp:extent cx="5772150" cy="3895725"/>
-            <wp:effectExtent l="0" t="0" r="0" b="0"/>
-            <wp:docPr id="595065181" name="picture"/>
-            <wp:cNvGraphicFramePr>
-              <a:graphicFrameLocks xmlns:a="http://schemas.openxmlformats.org/drawingml/2006/main" noChangeAspect="1"/>
-            </wp:cNvGraphicFramePr>
-            <a:graphic xmlns:a="http://schemas.openxmlformats.org/drawingml/2006/main">
-              <a:graphicData uri="http://schemas.openxmlformats.org/drawingml/2006/picture">
-                <pic:pic xmlns:pic="http://schemas.openxmlformats.org/drawingml/2006/picture">
-                  <pic:nvPicPr>
-                    <pic:cNvPr id="0" name="picture"/>
-                    <pic:cNvPicPr/>
-                  </pic:nvPicPr>
-                  <pic:blipFill>
-                    <a:blip r:embed="rId14">
-                      <a:extLst>
-                        <a:ext uri="{28A0092B-C50C-407E-A947-70E740481C1C}">
-                          <a14:useLocalDpi xmlns:a14="http://schemas.microsoft.com/office/drawing/2010/main" val="0"/>
-                        </a:ext>
-                      </a:extLst>
-                    </a:blip>
-                    <a:stretch>
-                      <a:fillRect/>
-                    </a:stretch>
-                  </pic:blipFill>
-                  <pic:spPr>
-                    <a:xfrm>
-                      <a:off x="0" y="0"/>
                       <a:ext cx="5772150" cy="3895725"/>
                     </a:xfrm>
                     <a:prstGeom prst="rect">
@@ -901,15 +820,19 @@
       </w:r>
       <w:proofErr w:type="spellEnd"/>
       <w:r>
-        <w:t xml:space="preserve"> niet opgelost kan worden </w:t>
-      </w:r>
-      <w:proofErr w:type="spellStart"/>
-      <w:r>
-        <w:t>indeplaats</w:t>
-      </w:r>
-      <w:proofErr w:type="spellEnd"/>
-      <w:r>
-        <w:t xml:space="preserve"> van 5 minuten zonder een foutmelding.</w:t>
+        <w:t xml:space="preserve"> niet opgelost kan worden in</w:t>
+      </w:r>
+      <w:r>
+        <w:t xml:space="preserve"> </w:t>
+      </w:r>
+      <w:r>
+        <w:t>de</w:t>
+      </w:r>
+      <w:r>
+        <w:t xml:space="preserve"> </w:t>
+      </w:r>
+      <w:r>
+        <w:t>plaats van 5 minuten zonder een foutmelding.</w:t>
       </w:r>
     </w:p>
     <w:p>
@@ -918,57 +841,155 @@
       </w:r>
     </w:p>
     <w:p>
+      <w:pPr>
+        <w:pStyle w:val="Kop2"/>
+      </w:pPr>
+      <w:bookmarkStart w:id="0" w:name="_GoBack"/>
+      <w:bookmarkEnd w:id="0"/>
       <w:r>
         <w:lastRenderedPageBreak/>
-        <w:t>2) De ui gebruikt telke</w:t>
-      </w:r>
-      <w:r>
-        <w:t>n</w:t>
-      </w:r>
-      <w:r>
-        <w:t>s meer memory zonder dat er in het programma wat gedaan word</w:t>
-      </w:r>
-      <w:r>
-        <w:t>t. De ui zou anders opgebouwd</w:t>
-      </w:r>
-      <w:r>
-        <w:t xml:space="preserve"> kunnen worden zodat dit niet gebeurt.</w:t>
-      </w:r>
-    </w:p>
-    <w:p>
-      <w:r>
-        <w:t xml:space="preserve">3) Het oplossen van de </w:t>
-      </w:r>
-      <w:proofErr w:type="spellStart"/>
-      <w:r>
-        <w:t>sudoku</w:t>
-      </w:r>
-      <w:proofErr w:type="spellEnd"/>
-      <w:r>
-        <w:t xml:space="preserve"> gebeurt meestal binnen de 3-5ms. Dit zou versneld kunnen worden door gebruik te maken van </w:t>
-      </w:r>
-      <w:proofErr w:type="spellStart"/>
-      <w:r>
-        <w:t>multithreading</w:t>
-      </w:r>
-      <w:proofErr w:type="spellEnd"/>
-      <w:r>
-        <w:t>. Hierdoor zouden ook meerdere oplossingen kunnen terug gegeven worden want nu krijg je altijd maar één oplossing terug terwijl er veel meer mogelijk zijn.</w:t>
-      </w:r>
-    </w:p>
-    <w:p/>
-    <w:p>
-      <w:bookmarkStart w:id="0" w:name="_GoBack"/>
+        <w:t>Probleem #2</w:t>
+      </w:r>
+      <w:r>
+        <w:t xml:space="preserve">: </w:t>
+      </w:r>
+      <w:r>
+        <w:t>Stijgende memory</w:t>
+      </w:r>
+    </w:p>
+    <w:p/>
+    <w:p>
+      <w:pPr>
+        <w:pStyle w:val="Kop3"/>
+      </w:pPr>
+      <w:r>
+        <w:t>Beschrijving</w:t>
+      </w:r>
+    </w:p>
+    <w:p/>
+    <w:p>
+      <w:r>
+        <w:t xml:space="preserve">We hebben gemerkt dat als we een memory analyse deden op het programma dat de memory hoger en hoger werd. Soms als de memory een piek bereikt wordt de </w:t>
+      </w:r>
+      <w:proofErr w:type="spellStart"/>
+      <w:r>
+        <w:t>heap</w:t>
+      </w:r>
+      <w:proofErr w:type="spellEnd"/>
+      <w:r>
+        <w:t xml:space="preserve"> verhoogd, zodat er de volgende keer meer memory gebruikt kan worden. Het is onnodig dat dit programma veel </w:t>
+      </w:r>
+      <w:proofErr w:type="spellStart"/>
+      <w:r>
+        <w:t>mermory</w:t>
+      </w:r>
+      <w:proofErr w:type="spellEnd"/>
+      <w:r>
+        <w:t xml:space="preserve"> gebruikt, dus zochten wij hier een oplossing voor. Dit komt voor wanneer er telkens op “</w:t>
+      </w:r>
+      <w:proofErr w:type="spellStart"/>
+      <w:r>
+        <w:t>solve</w:t>
+      </w:r>
+      <w:proofErr w:type="spellEnd"/>
+      <w:r>
+        <w:t>” wordt geklikt.</w:t>
+      </w:r>
+    </w:p>
+    <w:p>
+      <w:pPr>
+        <w:pStyle w:val="Kop3"/>
+      </w:pPr>
+      <w:r>
+        <w:t>Meetresultaten</w:t>
+      </w:r>
+    </w:p>
+    <w:p/>
+    <w:p>
+      <w:r>
+        <w:t xml:space="preserve">Zoals u hieronder kan zien, start het met een maximum </w:t>
+      </w:r>
+      <w:proofErr w:type="spellStart"/>
+      <w:r>
+        <w:t>heap</w:t>
+      </w:r>
+      <w:proofErr w:type="spellEnd"/>
+      <w:r>
+        <w:t xml:space="preserve"> </w:t>
+      </w:r>
+      <w:proofErr w:type="spellStart"/>
+      <w:r>
+        <w:t>size</w:t>
+      </w:r>
+      <w:proofErr w:type="spellEnd"/>
+      <w:r>
+        <w:t xml:space="preserve"> van onder 100mb. Wanneer we op </w:t>
+      </w:r>
+      <w:proofErr w:type="spellStart"/>
+      <w:r>
+        <w:t>solve</w:t>
+      </w:r>
+      <w:proofErr w:type="spellEnd"/>
+      <w:r>
+        <w:t xml:space="preserve"> blijven klikken en de memory in de lucht blijft gaan, merken we op dat de maximum </w:t>
+      </w:r>
+      <w:proofErr w:type="spellStart"/>
+      <w:r>
+        <w:t>heap</w:t>
+      </w:r>
+      <w:proofErr w:type="spellEnd"/>
+      <w:r>
+        <w:t xml:space="preserve"> </w:t>
+      </w:r>
+      <w:proofErr w:type="spellStart"/>
+      <w:r>
+        <w:t>size</w:t>
+      </w:r>
+      <w:proofErr w:type="spellEnd"/>
+      <w:r>
+        <w:t xml:space="preserve"> verhoogd wordt boven de 100mb. Daarnaast merken we ook op wanneer de </w:t>
+      </w:r>
+      <w:proofErr w:type="spellStart"/>
+      <w:r>
+        <w:t>heap</w:t>
+      </w:r>
+      <w:proofErr w:type="spellEnd"/>
+      <w:r>
+        <w:t xml:space="preserve"> </w:t>
+      </w:r>
+      <w:proofErr w:type="spellStart"/>
+      <w:r>
+        <w:t>size</w:t>
+      </w:r>
+      <w:proofErr w:type="spellEnd"/>
+      <w:r>
+        <w:t xml:space="preserve"> verhoogd wordt dat de memory ook hoger kan gaan dan normaal.</w:t>
+      </w:r>
+    </w:p>
+    <w:p>
+      <w:pPr>
+        <w:pStyle w:val="Kop3"/>
+      </w:pPr>
+      <w:r>
+        <w:t xml:space="preserve"> </w:t>
+      </w:r>
+    </w:p>
+    <w:p>
+      <w:pPr>
+        <w:rPr>
+          <w:rStyle w:val="Kop3Char"/>
+        </w:rPr>
+      </w:pPr>
       <w:r>
         <w:rPr>
           <w:noProof/>
           <w:lang w:eastAsia="nl-BE"/>
         </w:rPr>
         <w:drawing>
-          <wp:inline distT="0" distB="0" distL="0" distR="0" wp14:anchorId="36FEF5D6" wp14:editId="4E089255">
+          <wp:inline distT="0" distB="0" distL="0" distR="0" wp14:anchorId="7A62F0E2" wp14:editId="40C009A9">
             <wp:extent cx="5760720" cy="3015615"/>
             <wp:effectExtent l="0" t="0" r="0" b="0"/>
-            <wp:docPr id="5" name="Afbeelding 5"/>
+            <wp:docPr id="9" name="Afbeelding 9"/>
             <wp:cNvGraphicFramePr>
               <a:graphicFrameLocks xmlns:a="http://schemas.openxmlformats.org/drawingml/2006/main" noChangeAspect="1"/>
             </wp:cNvGraphicFramePr>
@@ -980,7 +1001,7 @@
                     <pic:cNvPicPr/>
                   </pic:nvPicPr>
                   <pic:blipFill>
-                    <a:blip r:embed="rId15"/>
+                    <a:blip r:embed="rId13"/>
                     <a:stretch>
                       <a:fillRect/>
                     </a:stretch>
@@ -1001,7 +1022,71 @@
         </w:drawing>
       </w:r>
     </w:p>
-    <w:bookmarkEnd w:id="0"/>
+    <w:p>
+      <w:pPr>
+        <w:rPr>
+          <w:rStyle w:val="Kop3Char"/>
+        </w:rPr>
+      </w:pPr>
+    </w:p>
+    <w:p>
+      <w:pPr>
+        <w:rPr>
+          <w:rStyle w:val="Kop3Char"/>
+        </w:rPr>
+      </w:pPr>
+    </w:p>
+    <w:p>
+      <w:pPr>
+        <w:rPr>
+          <w:rStyle w:val="Kop3Char"/>
+        </w:rPr>
+      </w:pPr>
+    </w:p>
+    <w:p>
+      <w:pPr>
+        <w:rPr>
+          <w:rStyle w:val="Kop3Char"/>
+        </w:rPr>
+      </w:pPr>
+    </w:p>
+    <w:p>
+      <w:pPr>
+        <w:rPr>
+          <w:rStyle w:val="Kop3Char"/>
+        </w:rPr>
+      </w:pPr>
+    </w:p>
+    <w:p>
+      <w:pPr>
+        <w:rPr>
+          <w:rStyle w:val="Kop3Char"/>
+        </w:rPr>
+      </w:pPr>
+    </w:p>
+    <w:p>
+      <w:pPr>
+        <w:rPr>
+          <w:rStyle w:val="Kop3Char"/>
+        </w:rPr>
+      </w:pPr>
+    </w:p>
+    <w:p>
+      <w:pPr>
+        <w:rPr>
+          <w:rStyle w:val="Kop3Char"/>
+        </w:rPr>
+      </w:pPr>
+    </w:p>
+    <w:p>
+      <w:r>
+        <w:rPr>
+          <w:rStyle w:val="Kop3Char"/>
+        </w:rPr>
+        <w:lastRenderedPageBreak/>
+        <w:t>Oplossing</w:t>
+      </w:r>
+    </w:p>
     <w:p>
       <w:r>
         <w:rPr>
@@ -1009,10 +1094,10 @@
           <w:lang w:eastAsia="nl-BE"/>
         </w:rPr>
         <w:drawing>
-          <wp:inline distT="0" distB="0" distL="0" distR="0" wp14:anchorId="23DFBED9" wp14:editId="112E9E84">
-            <wp:extent cx="5760720" cy="3087370"/>
+          <wp:inline distT="0" distB="0" distL="0" distR="0" wp14:anchorId="63B65AAB" wp14:editId="65C14416">
+            <wp:extent cx="4486275" cy="2408801"/>
             <wp:effectExtent l="0" t="0" r="0" b="0"/>
-            <wp:docPr id="6" name="Afbeelding 6"/>
+            <wp:docPr id="11" name="Afbeelding 11"/>
             <wp:cNvGraphicFramePr>
               <a:graphicFrameLocks xmlns:a="http://schemas.openxmlformats.org/drawingml/2006/main" noChangeAspect="1"/>
             </wp:cNvGraphicFramePr>
@@ -1024,7 +1109,7 @@
                     <pic:cNvPicPr/>
                   </pic:nvPicPr>
                   <pic:blipFill>
-                    <a:blip r:embed="rId16"/>
+                    <a:blip r:embed="rId14"/>
                     <a:stretch>
                       <a:fillRect/>
                     </a:stretch>
@@ -1032,7 +1117,7 @@
                   <pic:spPr>
                     <a:xfrm>
                       <a:off x="0" y="0"/>
-                      <a:ext cx="5760720" cy="3087370"/>
+                      <a:ext cx="4488924" cy="2410223"/>
                     </a:xfrm>
                     <a:prstGeom prst="rect">
                       <a:avLst/>
@@ -1046,17 +1131,289 @@
       </w:r>
     </w:p>
     <w:p>
+      <w:pPr>
+        <w:pStyle w:val="Kop2"/>
+      </w:pPr>
+      <w:r>
+        <w:t>Probleem #3</w:t>
+      </w:r>
+      <w:r>
+        <w:t xml:space="preserve">: </w:t>
+      </w:r>
+    </w:p>
+    <w:p/>
+    <w:p>
+      <w:pPr>
+        <w:pStyle w:val="Kop3"/>
+      </w:pPr>
+      <w:r>
+        <w:t>Beschrijving</w:t>
+      </w:r>
+    </w:p>
+    <w:p/>
+    <w:p>
+      <w:pPr>
+        <w:pStyle w:val="Kop3"/>
+      </w:pPr>
+      <w:r>
+        <w:t>Meetresultaten</w:t>
+      </w:r>
+    </w:p>
+    <w:p/>
+    <w:p>
+      <w:pPr>
+        <w:pStyle w:val="Kop3"/>
+      </w:pPr>
+      <w:r>
+        <w:t>Oplossing</w:t>
+      </w:r>
+    </w:p>
+    <w:p/>
+    <w:p>
+      <w:pPr>
+        <w:pStyle w:val="Kop1"/>
+      </w:pPr>
+      <w:r>
+        <w:t>Meetresultaten</w:t>
+      </w:r>
+    </w:p>
+    <w:p/>
+    <w:p>
+      <w:r>
+        <w:t>Als het programma wordt opgestart gebruikt het geleidelijk aan meer geheugen, ook al word er niks mee gedaan. Ik heb niet gevonden hoe dit komt omdat het programma eigenlijk niks doet. Maar ik vermoed dat dit de ui is.</w:t>
+      </w:r>
+    </w:p>
+    <w:p>
       <w:r>
         <w:rPr>
           <w:noProof/>
           <w:lang w:eastAsia="nl-BE"/>
         </w:rPr>
+        <w:drawing>
+          <wp:inline distT="0" distB="0" distL="0" distR="0" wp14:anchorId="542C75A2" wp14:editId="48A99D45">
+            <wp:extent cx="5943600" cy="2495550"/>
+            <wp:effectExtent l="0" t="0" r="0" b="0"/>
+            <wp:docPr id="2138855241" name="picture"/>
+            <wp:cNvGraphicFramePr>
+              <a:graphicFrameLocks xmlns:a="http://schemas.openxmlformats.org/drawingml/2006/main" noChangeAspect="1"/>
+            </wp:cNvGraphicFramePr>
+            <a:graphic xmlns:a="http://schemas.openxmlformats.org/drawingml/2006/main">
+              <a:graphicData uri="http://schemas.openxmlformats.org/drawingml/2006/picture">
+                <pic:pic xmlns:pic="http://schemas.openxmlformats.org/drawingml/2006/picture">
+                  <pic:nvPicPr>
+                    <pic:cNvPr id="0" name="picture"/>
+                    <pic:cNvPicPr/>
+                  </pic:nvPicPr>
+                  <pic:blipFill>
+                    <a:blip r:embed="rId15" cstate="print">
+                      <a:extLst>
+                        <a:ext uri="{28A0092B-C50C-407E-A947-70E740481C1C}">
+                          <a14:useLocalDpi xmlns:a14="http://schemas.microsoft.com/office/drawing/2010/main" val="0"/>
+                        </a:ext>
+                      </a:extLst>
+                    </a:blip>
+                    <a:stretch>
+                      <a:fillRect/>
+                    </a:stretch>
+                  </pic:blipFill>
+                  <pic:spPr>
+                    <a:xfrm>
+                      <a:off x="0" y="0"/>
+                      <a:ext cx="5943600" cy="2495550"/>
+                    </a:xfrm>
+                    <a:prstGeom prst="rect">
+                      <a:avLst/>
+                    </a:prstGeom>
+                  </pic:spPr>
+                </pic:pic>
+              </a:graphicData>
+            </a:graphic>
+          </wp:inline>
+        </w:drawing>
+      </w:r>
+    </w:p>
+    <w:p>
+      <w:r>
         <w:lastRenderedPageBreak/>
+        <w:t xml:space="preserve">Als ik op de </w:t>
+      </w:r>
+      <w:proofErr w:type="spellStart"/>
+      <w:r>
+        <w:t>undo</w:t>
+      </w:r>
+      <w:proofErr w:type="spellEnd"/>
+      <w:r>
+        <w:t xml:space="preserve"> button blijf klikken schiet het geheugen omhoog maar deze wordt ook weer opgenomen over de 50mb. Bij het oplossen van de </w:t>
+      </w:r>
+      <w:proofErr w:type="spellStart"/>
+      <w:r>
+        <w:t>sudoku</w:t>
+      </w:r>
+      <w:proofErr w:type="spellEnd"/>
+      <w:r>
+        <w:t xml:space="preserve"> gebeurt hetzelfde. Als er op </w:t>
+      </w:r>
+      <w:proofErr w:type="spellStart"/>
+      <w:r>
+        <w:t>clear</w:t>
+      </w:r>
+      <w:proofErr w:type="spellEnd"/>
+      <w:r>
+        <w:t xml:space="preserve"> word gedrukt word de ui wel leeggemaakt maar de waarden worden in een andere </w:t>
+      </w:r>
+      <w:proofErr w:type="spellStart"/>
+      <w:r>
+        <w:t>variable</w:t>
+      </w:r>
+      <w:proofErr w:type="spellEnd"/>
+      <w:r>
+        <w:t xml:space="preserve"> gezet zodat de </w:t>
+      </w:r>
+      <w:proofErr w:type="spellStart"/>
+      <w:r>
+        <w:t>undo</w:t>
+      </w:r>
+      <w:proofErr w:type="spellEnd"/>
+      <w:r>
+        <w:t xml:space="preserve"> button nog steeds werkt. De </w:t>
+      </w:r>
+      <w:proofErr w:type="spellStart"/>
+      <w:r>
+        <w:t>undo</w:t>
+      </w:r>
+      <w:proofErr w:type="spellEnd"/>
+      <w:r>
+        <w:t xml:space="preserve"> button werkt ook nog wanneer de </w:t>
+      </w:r>
+      <w:proofErr w:type="spellStart"/>
+      <w:r>
+        <w:t>garbage</w:t>
+      </w:r>
+      <w:proofErr w:type="spellEnd"/>
+      <w:r>
+        <w:t xml:space="preserve"> </w:t>
+      </w:r>
+      <w:proofErr w:type="spellStart"/>
+      <w:r>
+        <w:t>collection</w:t>
+      </w:r>
+      <w:proofErr w:type="spellEnd"/>
+      <w:r>
+        <w:t xml:space="preserve"> gebeurt is.</w:t>
+      </w:r>
+    </w:p>
+    <w:p>
+      <w:r>
+        <w:rPr>
+          <w:noProof/>
+          <w:lang w:eastAsia="nl-BE"/>
+        </w:rPr>
         <w:drawing>
-          <wp:inline distT="0" distB="0" distL="0" distR="0" wp14:anchorId="4BC46FD7" wp14:editId="7C6E5A9A">
-            <wp:extent cx="5760720" cy="3093085"/>
+          <wp:inline distT="0" distB="0" distL="0" distR="0" wp14:anchorId="2E033C9B" wp14:editId="4D38C64C">
+            <wp:extent cx="5943600" cy="2466975"/>
             <wp:effectExtent l="0" t="0" r="0" b="0"/>
-            <wp:docPr id="7" name="Afbeelding 7"/>
+            <wp:docPr id="1393647965" name="picture"/>
+            <wp:cNvGraphicFramePr>
+              <a:graphicFrameLocks xmlns:a="http://schemas.openxmlformats.org/drawingml/2006/main" noChangeAspect="1"/>
+            </wp:cNvGraphicFramePr>
+            <a:graphic xmlns:a="http://schemas.openxmlformats.org/drawingml/2006/main">
+              <a:graphicData uri="http://schemas.openxmlformats.org/drawingml/2006/picture">
+                <pic:pic xmlns:pic="http://schemas.openxmlformats.org/drawingml/2006/picture">
+                  <pic:nvPicPr>
+                    <pic:cNvPr id="0" name="picture"/>
+                    <pic:cNvPicPr/>
+                  </pic:nvPicPr>
+                  <pic:blipFill>
+                    <a:blip r:embed="rId16" cstate="print">
+                      <a:extLst>
+                        <a:ext uri="{28A0092B-C50C-407E-A947-70E740481C1C}">
+                          <a14:useLocalDpi xmlns:a14="http://schemas.microsoft.com/office/drawing/2010/main" val="0"/>
+                        </a:ext>
+                      </a:extLst>
+                    </a:blip>
+                    <a:stretch>
+                      <a:fillRect/>
+                    </a:stretch>
+                  </pic:blipFill>
+                  <pic:spPr>
+                    <a:xfrm>
+                      <a:off x="0" y="0"/>
+                      <a:ext cx="5943600" cy="2466975"/>
+                    </a:xfrm>
+                    <a:prstGeom prst="rect">
+                      <a:avLst/>
+                    </a:prstGeom>
+                  </pic:spPr>
+                </pic:pic>
+              </a:graphicData>
+            </a:graphic>
+          </wp:inline>
+        </w:drawing>
+      </w:r>
+    </w:p>
+    <w:p>
+      <w:r>
+        <w:br w:type="page"/>
+      </w:r>
+    </w:p>
+    <w:p>
+      <w:r>
+        <w:lastRenderedPageBreak/>
+        <w:br w:type="page"/>
+      </w:r>
+    </w:p>
+    <w:p>
+      <w:r>
+        <w:lastRenderedPageBreak/>
+        <w:t>2) De ui gebruikt telke</w:t>
+      </w:r>
+      <w:r>
+        <w:t>n</w:t>
+      </w:r>
+      <w:r>
+        <w:t>s meer memory zonder dat er in het programma wat gedaan word</w:t>
+      </w:r>
+      <w:r>
+        <w:t>t. De ui zou anders opgebouwd</w:t>
+      </w:r>
+      <w:r>
+        <w:t xml:space="preserve"> kunnen worden zodat dit niet gebeurt.</w:t>
+      </w:r>
+    </w:p>
+    <w:p>
+      <w:r>
+        <w:t xml:space="preserve">3) Het oplossen van de </w:t>
+      </w:r>
+      <w:proofErr w:type="spellStart"/>
+      <w:r>
+        <w:t>sudoku</w:t>
+      </w:r>
+      <w:proofErr w:type="spellEnd"/>
+      <w:r>
+        <w:t xml:space="preserve"> gebeurt meestal binnen de 3-5ms. Dit zou versneld kunnen worden door gebruik te maken van </w:t>
+      </w:r>
+      <w:proofErr w:type="spellStart"/>
+      <w:r>
+        <w:t>multithreading</w:t>
+      </w:r>
+      <w:proofErr w:type="spellEnd"/>
+      <w:r>
+        <w:t>. Hierdoor zouden ook meerdere oplossingen kunnen terug gegeven worden want nu krijg je altijd maar één oplossing terug terwijl er veel meer mogelijk zijn.</w:t>
+      </w:r>
+    </w:p>
+    <w:p/>
+    <w:p/>
+    <w:p>
+      <w:r>
+        <w:rPr>
+          <w:noProof/>
+          <w:lang w:eastAsia="nl-BE"/>
+        </w:rPr>
+        <w:drawing>
+          <wp:inline distT="0" distB="0" distL="0" distR="0" wp14:anchorId="23DFBED9" wp14:editId="112E9E84">
+            <wp:extent cx="5760720" cy="3087370"/>
+            <wp:effectExtent l="0" t="0" r="0" b="0"/>
+            <wp:docPr id="6" name="Afbeelding 6"/>
             <wp:cNvGraphicFramePr>
               <a:graphicFrameLocks xmlns:a="http://schemas.openxmlformats.org/drawingml/2006/main" noChangeAspect="1"/>
             </wp:cNvGraphicFramePr>
@@ -1076,6 +1433,49 @@
                   <pic:spPr>
                     <a:xfrm>
                       <a:off x="0" y="0"/>
+                      <a:ext cx="5760720" cy="3087370"/>
+                    </a:xfrm>
+                    <a:prstGeom prst="rect">
+                      <a:avLst/>
+                    </a:prstGeom>
+                  </pic:spPr>
+                </pic:pic>
+              </a:graphicData>
+            </a:graphic>
+          </wp:inline>
+        </w:drawing>
+      </w:r>
+    </w:p>
+    <w:p>
+      <w:r>
+        <w:rPr>
+          <w:noProof/>
+          <w:lang w:eastAsia="nl-BE"/>
+        </w:rPr>
+        <w:drawing>
+          <wp:inline distT="0" distB="0" distL="0" distR="0" wp14:anchorId="4BC46FD7" wp14:editId="7C6E5A9A">
+            <wp:extent cx="5760720" cy="3093085"/>
+            <wp:effectExtent l="0" t="0" r="0" b="0"/>
+            <wp:docPr id="7" name="Afbeelding 7"/>
+            <wp:cNvGraphicFramePr>
+              <a:graphicFrameLocks xmlns:a="http://schemas.openxmlformats.org/drawingml/2006/main" noChangeAspect="1"/>
+            </wp:cNvGraphicFramePr>
+            <a:graphic xmlns:a="http://schemas.openxmlformats.org/drawingml/2006/main">
+              <a:graphicData uri="http://schemas.openxmlformats.org/drawingml/2006/picture">
+                <pic:pic xmlns:pic="http://schemas.openxmlformats.org/drawingml/2006/picture">
+                  <pic:nvPicPr>
+                    <pic:cNvPr id="1" name=""/>
+                    <pic:cNvPicPr/>
+                  </pic:nvPicPr>
+                  <pic:blipFill>
+                    <a:blip r:embed="rId14"/>
+                    <a:stretch>
+                      <a:fillRect/>
+                    </a:stretch>
+                  </pic:blipFill>
+                  <pic:spPr>
+                    <a:xfrm>
+                      <a:off x="0" y="0"/>
                       <a:ext cx="5760720" cy="3093085"/>
                     </a:xfrm>
                     <a:prstGeom prst="rect">
@@ -1095,6 +1495,7 @@
           <w:noProof/>
           <w:lang w:eastAsia="nl-BE"/>
         </w:rPr>
+        <w:lastRenderedPageBreak/>
         <w:drawing>
           <wp:inline distT="0" distB="0" distL="0" distR="0" wp14:anchorId="58547D67" wp14:editId="3B039191">
             <wp:extent cx="5760720" cy="3105150"/>
@@ -1138,7 +1539,6 @@
           <w:noProof/>
           <w:lang w:eastAsia="nl-BE"/>
         </w:rPr>
-        <w:lastRenderedPageBreak/>
         <w:drawing>
           <wp:inline distT="0" distB="0" distL="0" distR="0" wp14:anchorId="3374F45B" wp14:editId="736C1278">
             <wp:extent cx="4930140" cy="3970415"/>
@@ -1187,7 +1587,7 @@
 </file>
 
 <file path=word/styles.xml><?xml version="1.0" encoding="utf-8"?>
-<w:styles xmlns:mc="http://schemas.openxmlformats.org/markup-compatibility/2006" xmlns:r="http://schemas.openxmlformats.org/officeDocument/2006/relationships" xmlns:w="http://schemas.openxmlformats.org/wordprocessingml/2006/main" xmlns:w14="http://schemas.microsoft.com/office/word/2010/wordml" xmlns:w15="http://schemas.microsoft.com/office/word/2012/wordml" mc:Ignorable="w14 w15">
+<w:styles xmlns:mc="http://schemas.openxmlformats.org/markup-compatibility/2006" xmlns:r="http://schemas.openxmlformats.org/officeDocument/2006/relationships" xmlns:w="http://schemas.openxmlformats.org/wordprocessingml/2006/main" xmlns:w14="http://schemas.microsoft.com/office/word/2010/wordml" xmlns:w15="http://schemas.microsoft.com/office/word/2012/wordml" xmlns:w16se="http://schemas.microsoft.com/office/word/2015/wordml/symex" mc:Ignorable="w14 w15 w16se">
   <w:docDefaults>
     <w:rPrDefault>
       <w:rPr>
@@ -1203,7 +1603,7 @@
       </w:pPr>
     </w:pPrDefault>
   </w:docDefaults>
-  <w:latentStyles w:defLockedState="0" w:defUIPriority="99" w:defSemiHidden="0" w:defUnhideWhenUsed="0" w:defQFormat="0" w:count="371">
+  <w:latentStyles w:defLockedState="0" w:defUIPriority="99" w:defSemiHidden="0" w:defUnhideWhenUsed="0" w:defQFormat="0" w:count="374">
     <w:lsdException w:name="Normal" w:uiPriority="0" w:qFormat="1"/>
     <w:lsdException w:name="heading 1" w:uiPriority="9" w:qFormat="1"/>
     <w:lsdException w:name="heading 2" w:semiHidden="1" w:uiPriority="9" w:unhideWhenUsed="1" w:qFormat="1"/>
@@ -1309,7 +1709,6 @@
     <w:lsdException w:name="HTML Sample" w:semiHidden="1" w:unhideWhenUsed="1"/>
     <w:lsdException w:name="HTML Typewriter" w:semiHidden="1" w:unhideWhenUsed="1"/>
     <w:lsdException w:name="HTML Variable" w:semiHidden="1" w:unhideWhenUsed="1"/>
-    <w:lsdException w:name="Normal Table" w:semiHidden="1" w:unhideWhenUsed="1"/>
     <w:lsdException w:name="annotation subject" w:semiHidden="1" w:unhideWhenUsed="1"/>
     <w:lsdException w:name="No List" w:semiHidden="1" w:unhideWhenUsed="1"/>
     <w:lsdException w:name="Outline List 1" w:semiHidden="1" w:unhideWhenUsed="1"/>
@@ -1354,7 +1753,6 @@
     <w:lsdException w:name="Table Professional" w:semiHidden="1" w:unhideWhenUsed="1"/>
     <w:lsdException w:name="Table Subtle 1" w:semiHidden="1" w:unhideWhenUsed="1"/>
     <w:lsdException w:name="Table Subtle 2" w:semiHidden="1" w:unhideWhenUsed="1"/>
-    <w:lsdException w:name="Table Web 1" w:semiHidden="1" w:unhideWhenUsed="1"/>
     <w:lsdException w:name="Table Web 2" w:semiHidden="1" w:unhideWhenUsed="1"/>
     <w:lsdException w:name="Table Web 3" w:semiHidden="1" w:unhideWhenUsed="1"/>
     <w:lsdException w:name="Balloon Text" w:semiHidden="1" w:unhideWhenUsed="1"/>
@@ -1575,6 +1973,9 @@
     <w:lsdException w:name="List Table 5 Dark Accent 6" w:uiPriority="50"/>
     <w:lsdException w:name="List Table 6 Colorful Accent 6" w:uiPriority="51"/>
     <w:lsdException w:name="List Table 7 Colorful Accent 6" w:uiPriority="52"/>
+    <w:lsdException w:name="Mention" w:semiHidden="1" w:unhideWhenUsed="1"/>
+    <w:lsdException w:name="Smart Hyperlink" w:semiHidden="1" w:unhideWhenUsed="1"/>
+    <w:lsdException w:name="Hashtag" w:semiHidden="1" w:unhideWhenUsed="1"/>
   </w:latentStyles>
   <w:style w:type="paragraph" w:default="1" w:styleId="Standaard">
     <w:name w:val="Normal"/>
@@ -1599,6 +2000,50 @@
       <w:color w:val="2E74B5" w:themeColor="accent1" w:themeShade="BF"/>
       <w:sz w:val="32"/>
       <w:szCs w:val="32"/>
+    </w:rPr>
+  </w:style>
+  <w:style w:type="paragraph" w:styleId="Kop2">
+    <w:name w:val="heading 2"/>
+    <w:basedOn w:val="Standaard"/>
+    <w:next w:val="Standaard"/>
+    <w:link w:val="Kop2Char"/>
+    <w:uiPriority w:val="9"/>
+    <w:unhideWhenUsed/>
+    <w:qFormat/>
+    <w:rsid w:val="00950CA8"/>
+    <w:pPr>
+      <w:keepNext/>
+      <w:keepLines/>
+      <w:spacing w:before="40" w:after="0"/>
+      <w:outlineLvl w:val="1"/>
+    </w:pPr>
+    <w:rPr>
+      <w:rFonts w:asciiTheme="majorHAnsi" w:eastAsiaTheme="majorEastAsia" w:hAnsiTheme="majorHAnsi" w:cstheme="majorBidi"/>
+      <w:color w:val="2E74B5" w:themeColor="accent1" w:themeShade="BF"/>
+      <w:sz w:val="26"/>
+      <w:szCs w:val="26"/>
+    </w:rPr>
+  </w:style>
+  <w:style w:type="paragraph" w:styleId="Kop3">
+    <w:name w:val="heading 3"/>
+    <w:basedOn w:val="Standaard"/>
+    <w:next w:val="Standaard"/>
+    <w:link w:val="Kop3Char"/>
+    <w:uiPriority w:val="9"/>
+    <w:unhideWhenUsed/>
+    <w:qFormat/>
+    <w:rsid w:val="00950CA8"/>
+    <w:pPr>
+      <w:keepNext/>
+      <w:keepLines/>
+      <w:spacing w:before="40" w:after="0"/>
+      <w:outlineLvl w:val="2"/>
+    </w:pPr>
+    <w:rPr>
+      <w:rFonts w:asciiTheme="majorHAnsi" w:eastAsiaTheme="majorEastAsia" w:hAnsiTheme="majorHAnsi" w:cstheme="majorBidi"/>
+      <w:color w:val="1F4D78" w:themeColor="accent1" w:themeShade="7F"/>
+      <w:sz w:val="24"/>
+      <w:szCs w:val="24"/>
     </w:rPr>
   </w:style>
   <w:style w:type="character" w:default="1" w:styleId="Standaardalinea-lettertype">
@@ -1684,6 +2129,32 @@
     <w:rPr>
       <w:color w:val="0563C1" w:themeColor="hyperlink"/>
       <w:u w:val="single"/>
+    </w:rPr>
+  </w:style>
+  <w:style w:type="character" w:customStyle="1" w:styleId="Kop2Char">
+    <w:name w:val="Kop 2 Char"/>
+    <w:basedOn w:val="Standaardalinea-lettertype"/>
+    <w:link w:val="Kop2"/>
+    <w:uiPriority w:val="9"/>
+    <w:rsid w:val="00950CA8"/>
+    <w:rPr>
+      <w:rFonts w:asciiTheme="majorHAnsi" w:eastAsiaTheme="majorEastAsia" w:hAnsiTheme="majorHAnsi" w:cstheme="majorBidi"/>
+      <w:color w:val="2E74B5" w:themeColor="accent1" w:themeShade="BF"/>
+      <w:sz w:val="26"/>
+      <w:szCs w:val="26"/>
+    </w:rPr>
+  </w:style>
+  <w:style w:type="character" w:customStyle="1" w:styleId="Kop3Char">
+    <w:name w:val="Kop 3 Char"/>
+    <w:basedOn w:val="Standaardalinea-lettertype"/>
+    <w:link w:val="Kop3"/>
+    <w:uiPriority w:val="9"/>
+    <w:rsid w:val="00950CA8"/>
+    <w:rPr>
+      <w:rFonts w:asciiTheme="majorHAnsi" w:eastAsiaTheme="majorEastAsia" w:hAnsiTheme="majorHAnsi" w:cstheme="majorBidi"/>
+      <w:color w:val="1F4D78" w:themeColor="accent1" w:themeShade="7F"/>
+      <w:sz w:val="24"/>
+      <w:szCs w:val="24"/>
     </w:rPr>
   </w:style>
 </w:styles>

</xml_diff>